<commit_message>
few lines about the y variable added
</commit_message>
<xml_diff>
--- a/Ron's part.docx
+++ b/Ron's part.docx
@@ -3,12 +3,65 @@
 <w:document xmlns:wpc="http://schemas.microsoft.com/office/word/2010/wordprocessingCanvas" xmlns:cx="http://schemas.microsoft.com/office/drawing/2014/chartex" xmlns:cx1="http://schemas.microsoft.com/office/drawing/2015/9/8/chartex" xmlns:cx2="http://schemas.microsoft.com/office/drawing/2015/10/21/chartex" xmlns:cx3="http://schemas.microsoft.com/office/drawing/2016/5/9/chartex" xmlns:cx4="http://schemas.microsoft.com/office/drawing/2016/5/10/chartex" xmlns:cx5="http://schemas.microsoft.com/office/drawing/2016/5/11/chartex" xmlns:cx6="http://schemas.microsoft.com/office/drawing/2016/5/12/chartex" xmlns:cx7="http://schemas.microsoft.com/office/drawing/2016/5/13/chartex" xmlns:cx8="http://schemas.microsoft.com/office/drawing/2016/5/14/chartex" xmlns:mc="http://schemas.openxmlformats.org/markup-compatibility/2006" xmlns:aink="http://schemas.microsoft.com/office/drawing/2016/ink" xmlns:am3d="http://schemas.microsoft.com/office/drawing/2017/model3d" xmlns:o="urn:schemas-microsoft-com:office:office" xmlns:r="http://schemas.openxmlformats.org/officeDocument/2006/relationships" xmlns:m="http://schemas.openxmlformats.org/officeDocument/2006/math" xmlns:v="urn:schemas-microsoft-com:vml" xmlns:wp14="http://schemas.microsoft.com/office/word/2010/wordprocessingDrawing" xmlns:wp="http://schemas.openxmlformats.org/drawingml/2006/wordprocessingDrawing" xmlns:w10="urn:schemas-microsoft-com:office:word" xmlns:w="http://schemas.openxmlformats.org/wordprocessingml/2006/main" xmlns:w14="http://schemas.microsoft.com/office/word/2010/wordml" xmlns:w15="http://schemas.microsoft.com/office/word/2012/wordml" xmlns:w16cex="http://schemas.microsoft.com/office/word/2018/wordml/cex" xmlns:w16cid="http://schemas.microsoft.com/office/word/2016/wordml/cid" xmlns:w16="http://schemas.microsoft.com/office/word/2018/wordml" xmlns:w16se="http://schemas.microsoft.com/office/word/2015/wordml/symex" xmlns:wpg="http://schemas.microsoft.com/office/word/2010/wordprocessingGroup" xmlns:wpi="http://schemas.microsoft.com/office/word/2010/wordprocessingInk" xmlns:wne="http://schemas.microsoft.com/office/word/2006/wordml" xmlns:wps="http://schemas.microsoft.com/office/word/2010/wordprocessingShape" mc:Ignorable="w14 w15 w16se w16cid w16 w16cex wp14">
   <w:body>
     <w:p>
-      <w:r>
+      <w:pPr>
         <w:rPr>
           <w:lang w:val="en-US"/>
         </w:rPr>
-        <w:t xml:space="preserve">Ron was in charge of collecting the data. We started with data from Kaggle, but it was found out that it is not working. While Our project requires to use label data, the hashtags in Kaggle’s data were not significantly towards positive or negative directions. That is why we decided to scrape our one data, with hashtags we can label. We used </w:t>
-      </w:r>
+      </w:pPr>
+      <w:r>
+        <w:rPr>
+          <w:lang w:val="en-US"/>
+        </w:rPr>
+        <w:t xml:space="preserve">Ron was in charge of collecting the data. We started with data from Kaggle, but it was found out that it is not working. While Our project requires to use label data, the hashtags in Kaggle’s data were not significantly towards positive or negative directions. That is why we decided to scrape our one data, with hashtags we can label. </w:t>
+      </w:r>
+      <w:r>
+        <w:rPr>
+          <w:lang w:val="en-US"/>
+        </w:rPr>
+        <w:t xml:space="preserve"> In order to choose the right hashtags, w</w:t>
+      </w:r>
+      <w:r>
+        <w:t xml:space="preserve">e took the existing data set and viewed hashtags from the </w:t>
+      </w:r>
+      <w:proofErr w:type="spellStart"/>
+      <w:r>
+        <w:t>kaggle</w:t>
+      </w:r>
+      <w:proofErr w:type="spellEnd"/>
+      <w:r>
+        <w:t xml:space="preserve"> set</w:t>
+      </w:r>
+      <w:r>
+        <w:rPr>
+          <w:lang w:val="en-US"/>
+        </w:rPr>
+        <w:t>. Then, we p</w:t>
+      </w:r>
+      <w:r>
+        <w:t>ick</w:t>
+      </w:r>
+      <w:r>
+        <w:rPr>
+          <w:lang w:val="en-US"/>
+        </w:rPr>
+        <w:t>ed</w:t>
+      </w:r>
+      <w:r>
+        <w:t xml:space="preserve"> ones that were being used in relation to the vaccine that were clearly pro or against</w:t>
+      </w:r>
+      <w:r>
+        <w:rPr>
+          <w:lang w:val="en-US"/>
+        </w:rPr>
+        <w:t xml:space="preserve">. </w:t>
+      </w:r>
+      <w:r>
+        <w:rPr>
+          <w:lang w:val="en-US"/>
+        </w:rPr>
+        <w:t xml:space="preserve">We used </w:t>
+      </w:r>
+      <w:proofErr w:type="spellStart"/>
       <w:r>
         <w:rPr>
           <w:b/>
@@ -17,6 +70,7 @@
         </w:rPr>
         <w:t>tweepy</w:t>
       </w:r>
+      <w:proofErr w:type="spellEnd"/>
       <w:r>
         <w:rPr>
           <w:lang w:val="en-US"/>

</xml_diff>